<commit_message>
TS 2 Samhita and PP 2.5,2.6 final - 06/11/2022
</commit_message>
<xml_diff>
--- a/TS-Padam/TS-2.5/TS 2.5 Tamil Pada Paatam Corrections.docx
+++ b/TS-Padam/TS-2.5/TS 2.5 Tamil Pada Paatam Corrections.docx
@@ -1,6 +1,6 @@
 
 <file path=word/document.xml><?xml version="1.0" encoding="utf-8"?>
-<w:document xmlns:wpc="http://schemas.microsoft.com/office/word/2010/wordprocessingCanvas" xmlns:cx="http://schemas.microsoft.com/office/drawing/2014/chartex" xmlns:cx1="http://schemas.microsoft.com/office/drawing/2015/9/8/chartex" xmlns:cx2="http://schemas.microsoft.com/office/drawing/2015/10/21/chartex" xmlns:cx3="http://schemas.microsoft.com/office/drawing/2016/5/9/chartex" xmlns:cx4="http://schemas.microsoft.com/office/drawing/2016/5/10/chartex" xmlns:cx5="http://schemas.microsoft.com/office/drawing/2016/5/11/chartex" xmlns:cx6="http://schemas.microsoft.com/office/drawing/2016/5/12/chartex" xmlns:cx7="http://schemas.microsoft.com/office/drawing/2016/5/13/chartex" xmlns:cx8="http://schemas.microsoft.com/office/drawing/2016/5/14/chartex" xmlns:mc="http://schemas.openxmlformats.org/markup-compatibility/2006" xmlns:aink="http://schemas.microsoft.com/office/drawing/2016/ink" xmlns:am3d="http://schemas.microsoft.com/office/drawing/2017/model3d" xmlns:o="urn:schemas-microsoft-com:office:office" xmlns:r="http://schemas.openxmlformats.org/officeDocument/2006/relationships" xmlns:m="http://schemas.openxmlformats.org/officeDocument/2006/math" xmlns:v="urn:schemas-microsoft-com:vml" xmlns:wp14="http://schemas.microsoft.com/office/word/2010/wordprocessingDrawing" xmlns:wp="http://schemas.openxmlformats.org/drawingml/2006/wordprocessingDrawing" xmlns:w10="urn:schemas-microsoft-com:office:word" xmlns:w="http://schemas.openxmlformats.org/wordprocessingml/2006/main" xmlns:w14="http://schemas.microsoft.com/office/word/2010/wordml" xmlns:w15="http://schemas.microsoft.com/office/word/2012/wordml" xmlns:w16cex="http://schemas.microsoft.com/office/word/2018/wordml/cex" xmlns:w16cid="http://schemas.microsoft.com/office/word/2016/wordml/cid" xmlns:w16="http://schemas.microsoft.com/office/word/2018/wordml" xmlns:w16sdtdh="http://schemas.microsoft.com/office/word/2020/wordml/sdtdatahash" xmlns:w16se="http://schemas.microsoft.com/office/word/2015/wordml/symex" xmlns:wpg="http://schemas.microsoft.com/office/word/2010/wordprocessingGroup" xmlns:wpi="http://schemas.microsoft.com/office/word/2010/wordprocessingInk" xmlns:wne="http://schemas.microsoft.com/office/word/2006/wordml" xmlns:wps="http://schemas.microsoft.com/office/word/2010/wordprocessingShape" mc:Ignorable="w14 w15 w16se w16cid w16 w16cex w16sdtdh wp14">
+<w:document xmlns:wpc="http://schemas.microsoft.com/office/word/2010/wordprocessingCanvas" xmlns:cx="http://schemas.microsoft.com/office/drawing/2014/chartex" xmlns:cx1="http://schemas.microsoft.com/office/drawing/2015/9/8/chartex" xmlns:cx2="http://schemas.microsoft.com/office/drawing/2015/10/21/chartex" xmlns:cx3="http://schemas.microsoft.com/office/drawing/2016/5/9/chartex" xmlns:cx4="http://schemas.microsoft.com/office/drawing/2016/5/10/chartex" xmlns:cx5="http://schemas.microsoft.com/office/drawing/2016/5/11/chartex" xmlns:cx6="http://schemas.microsoft.com/office/drawing/2016/5/12/chartex" xmlns:cx7="http://schemas.microsoft.com/office/drawing/2016/5/13/chartex" xmlns:cx8="http://schemas.microsoft.com/office/drawing/2016/5/14/chartex" xmlns:mc="http://schemas.openxmlformats.org/markup-compatibility/2006" xmlns:aink="http://schemas.microsoft.com/office/drawing/2016/ink" xmlns:am3d="http://schemas.microsoft.com/office/drawing/2017/model3d" xmlns:o="urn:schemas-microsoft-com:office:office" xmlns:oel="http://schemas.microsoft.com/office/2019/extlst" xmlns:r="http://schemas.openxmlformats.org/officeDocument/2006/relationships" xmlns:m="http://schemas.openxmlformats.org/officeDocument/2006/math" xmlns:v="urn:schemas-microsoft-com:vml" xmlns:wp14="http://schemas.microsoft.com/office/word/2010/wordprocessingDrawing" xmlns:wp="http://schemas.openxmlformats.org/drawingml/2006/wordprocessingDrawing" xmlns:w10="urn:schemas-microsoft-com:office:word" xmlns:w="http://schemas.openxmlformats.org/wordprocessingml/2006/main" xmlns:w14="http://schemas.microsoft.com/office/word/2010/wordml" xmlns:w15="http://schemas.microsoft.com/office/word/2012/wordml" xmlns:w16cex="http://schemas.microsoft.com/office/word/2018/wordml/cex" xmlns:w16cid="http://schemas.microsoft.com/office/word/2016/wordml/cid" xmlns:w16="http://schemas.microsoft.com/office/word/2018/wordml" xmlns:w16sdtdh="http://schemas.microsoft.com/office/word/2020/wordml/sdtdatahash" xmlns:w16se="http://schemas.microsoft.com/office/word/2015/wordml/symex" xmlns:wpg="http://schemas.microsoft.com/office/word/2010/wordprocessingGroup" xmlns:wpi="http://schemas.microsoft.com/office/word/2010/wordprocessingInk" xmlns:wne="http://schemas.microsoft.com/office/word/2006/wordml" xmlns:wps="http://schemas.microsoft.com/office/word/2010/wordprocessingShape" mc:Ignorable="w14 w15 w16se w16cid w16 w16cex w16sdtdh wp14">
   <w:body>
     <w:p>
       <w:pPr>
@@ -79,10 +79,9 @@
           <w:bCs/>
           <w:sz w:val="32"/>
           <w:szCs w:val="32"/>
-          <w:highlight w:val="red"/>
           <w:u w:val="single"/>
         </w:rPr>
-        <w:t>??????</w:t>
+        <w:t>31st Oct 2022</w:t>
       </w:r>
     </w:p>
     <w:p>
@@ -6402,7 +6401,6 @@
               </w:rPr>
               <w:t>ரா</w:t>
             </w:r>
-            <w:proofErr w:type="spellStart"/>
             <w:r>
               <w:rPr>
                 <w:rFonts w:ascii="BRH Devanagari Extra" w:hAnsi="BRH Devanagari Extra" w:cs="Latha"/>
@@ -6412,7 +6410,6 @@
               </w:rPr>
               <w:t>óè</w:t>
             </w:r>
-            <w:proofErr w:type="spellEnd"/>
             <w:r>
               <w:rPr>
                 <w:rFonts w:ascii="Latha" w:hAnsi="Latha" w:cs="Latha"/>
@@ -6611,7 +6608,6 @@
               </w:rPr>
               <w:t>ரா</w:t>
             </w:r>
-            <w:proofErr w:type="spellStart"/>
             <w:r>
               <w:rPr>
                 <w:rFonts w:ascii="BRH Devanagari Extra" w:hAnsi="BRH Devanagari Extra" w:cs="Latha"/>
@@ -6621,7 +6617,6 @@
               </w:rPr>
               <w:t>óè</w:t>
             </w:r>
-            <w:proofErr w:type="spellEnd"/>
             <w:r>
               <w:rPr>
                 <w:rFonts w:ascii="Latha" w:hAnsi="Latha" w:cs="Latha"/>
@@ -7267,25 +7262,7 @@
                 <w:sz w:val="28"/>
                 <w:szCs w:val="28"/>
               </w:rPr>
-              <w:t xml:space="preserve">(it is </w:t>
-            </w:r>
-            <w:proofErr w:type="spellStart"/>
-            <w:r>
-              <w:rPr>
-                <w:rFonts w:cs="Arial"/>
-                <w:sz w:val="28"/>
-                <w:szCs w:val="28"/>
-              </w:rPr>
-              <w:t>deergham</w:t>
-            </w:r>
-            <w:proofErr w:type="spellEnd"/>
-            <w:r>
-              <w:rPr>
-                <w:rFonts w:cs="Arial"/>
-                <w:sz w:val="28"/>
-                <w:szCs w:val="28"/>
-              </w:rPr>
-              <w:t>)</w:t>
+              <w:t>(it is deergham)</w:t>
             </w:r>
           </w:p>
         </w:tc>
@@ -8197,7 +8174,6 @@
               </w:rPr>
               <w:t>…</w:t>
             </w:r>
-            <w:proofErr w:type="spellStart"/>
             <w:r>
               <w:rPr>
                 <w:rFonts w:ascii="BRH Devanagari Extra" w:hAnsi="BRH Devanagari Extra" w:cs="Latha"/>
@@ -8207,7 +8183,6 @@
               </w:rPr>
               <w:t>óè</w:t>
             </w:r>
-            <w:proofErr w:type="spellEnd"/>
             <w:r>
               <w:rPr>
                 <w:rFonts w:ascii="BRH Tamil Tab Extra" w:hAnsi="BRH Tamil Tab Extra" w:cs="Latha"/>
@@ -8405,7 +8380,6 @@
               </w:rPr>
               <w:t>…</w:t>
             </w:r>
-            <w:proofErr w:type="spellStart"/>
             <w:r>
               <w:rPr>
                 <w:rFonts w:ascii="BRH Devanagari Extra" w:hAnsi="BRH Devanagari Extra" w:cs="Latha"/>
@@ -8415,7 +8389,6 @@
               </w:rPr>
               <w:t>óè</w:t>
             </w:r>
-            <w:proofErr w:type="spellEnd"/>
             <w:r>
               <w:rPr>
                 <w:rFonts w:ascii="BRH Tamil Tab Extra" w:hAnsi="BRH Tamil Tab Extra" w:cs="Latha"/>
@@ -10369,7 +10342,6 @@
               </w:rPr>
               <w:t xml:space="preserve"> (it is </w:t>
             </w:r>
-            <w:proofErr w:type="spellStart"/>
             <w:r>
               <w:rPr>
                 <w:rFonts w:cs="Arial"/>
@@ -10388,18 +10360,7 @@
                 <w:sz w:val="28"/>
                 <w:szCs w:val="32"/>
               </w:rPr>
-              <w:t>raswam</w:t>
-            </w:r>
-            <w:proofErr w:type="spellEnd"/>
-            <w:r>
-              <w:rPr>
-                <w:rFonts w:cs="Arial"/>
-                <w:b/>
-                <w:bCs/>
-                <w:sz w:val="28"/>
-                <w:szCs w:val="32"/>
-              </w:rPr>
-              <w:t>)</w:t>
+              <w:t>raswam)</w:t>
             </w:r>
           </w:p>
         </w:tc>
@@ -13465,12 +13426,9 @@
     </w:tbl>
     <w:p/>
     <w:sectPr>
-      <w:headerReference w:type="even" r:id="rId7"/>
-      <w:headerReference w:type="default" r:id="rId8"/>
-      <w:footerReference w:type="even" r:id="rId9"/>
-      <w:footerReference w:type="default" r:id="rId10"/>
-      <w:headerReference w:type="first" r:id="rId11"/>
-      <w:footerReference w:type="first" r:id="rId12"/>
+      <w:headerReference w:type="default" r:id="rId7"/>
+      <w:footerReference w:type="even" r:id="rId8"/>
+      <w:footerReference w:type="default" r:id="rId9"/>
       <w:pgSz w:w="15840" w:h="12240" w:orient="landscape"/>
       <w:pgMar w:top="1440" w:right="1440" w:bottom="1440" w:left="1440" w:header="720" w:footer="720" w:gutter="0"/>
       <w:cols w:space="720"/>
@@ -13481,7 +13439,7 @@
 </file>
 
 <file path=word/endnotes.xml><?xml version="1.0" encoding="utf-8"?>
-<w:endnotes xmlns:wpc="http://schemas.microsoft.com/office/word/2010/wordprocessingCanvas" xmlns:cx="http://schemas.microsoft.com/office/drawing/2014/chartex" xmlns:cx1="http://schemas.microsoft.com/office/drawing/2015/9/8/chartex" xmlns:cx2="http://schemas.microsoft.com/office/drawing/2015/10/21/chartex" xmlns:cx3="http://schemas.microsoft.com/office/drawing/2016/5/9/chartex" xmlns:cx4="http://schemas.microsoft.com/office/drawing/2016/5/10/chartex" xmlns:cx5="http://schemas.microsoft.com/office/drawing/2016/5/11/chartex" xmlns:cx6="http://schemas.microsoft.com/office/drawing/2016/5/12/chartex" xmlns:cx7="http://schemas.microsoft.com/office/drawing/2016/5/13/chartex" xmlns:cx8="http://schemas.microsoft.com/office/drawing/2016/5/14/chartex" xmlns:mc="http://schemas.openxmlformats.org/markup-compatibility/2006" xmlns:aink="http://schemas.microsoft.com/office/drawing/2016/ink" xmlns:am3d="http://schemas.microsoft.com/office/drawing/2017/model3d" xmlns:o="urn:schemas-microsoft-com:office:office" xmlns:r="http://schemas.openxmlformats.org/officeDocument/2006/relationships" xmlns:m="http://schemas.openxmlformats.org/officeDocument/2006/math" xmlns:v="urn:schemas-microsoft-com:vml" xmlns:wp14="http://schemas.microsoft.com/office/word/2010/wordprocessingDrawing" xmlns:wp="http://schemas.openxmlformats.org/drawingml/2006/wordprocessingDrawing" xmlns:w10="urn:schemas-microsoft-com:office:word" xmlns:w="http://schemas.openxmlformats.org/wordprocessingml/2006/main" xmlns:w14="http://schemas.microsoft.com/office/word/2010/wordml" xmlns:w15="http://schemas.microsoft.com/office/word/2012/wordml" xmlns:w16cex="http://schemas.microsoft.com/office/word/2018/wordml/cex" xmlns:w16cid="http://schemas.microsoft.com/office/word/2016/wordml/cid" xmlns:w16="http://schemas.microsoft.com/office/word/2018/wordml" xmlns:w16sdtdh="http://schemas.microsoft.com/office/word/2020/wordml/sdtdatahash" xmlns:w16se="http://schemas.microsoft.com/office/word/2015/wordml/symex" xmlns:wpg="http://schemas.microsoft.com/office/word/2010/wordprocessingGroup" xmlns:wpi="http://schemas.microsoft.com/office/word/2010/wordprocessingInk" xmlns:wne="http://schemas.microsoft.com/office/word/2006/wordml" xmlns:wps="http://schemas.microsoft.com/office/word/2010/wordprocessingShape" mc:Ignorable="w14 w15 w16se w16cid w16 w16cex w16sdtdh wp14">
+<w:endnotes xmlns:wpc="http://schemas.microsoft.com/office/word/2010/wordprocessingCanvas" xmlns:cx="http://schemas.microsoft.com/office/drawing/2014/chartex" xmlns:cx1="http://schemas.microsoft.com/office/drawing/2015/9/8/chartex" xmlns:cx2="http://schemas.microsoft.com/office/drawing/2015/10/21/chartex" xmlns:cx3="http://schemas.microsoft.com/office/drawing/2016/5/9/chartex" xmlns:cx4="http://schemas.microsoft.com/office/drawing/2016/5/10/chartex" xmlns:cx5="http://schemas.microsoft.com/office/drawing/2016/5/11/chartex" xmlns:cx6="http://schemas.microsoft.com/office/drawing/2016/5/12/chartex" xmlns:cx7="http://schemas.microsoft.com/office/drawing/2016/5/13/chartex" xmlns:cx8="http://schemas.microsoft.com/office/drawing/2016/5/14/chartex" xmlns:mc="http://schemas.openxmlformats.org/markup-compatibility/2006" xmlns:aink="http://schemas.microsoft.com/office/drawing/2016/ink" xmlns:am3d="http://schemas.microsoft.com/office/drawing/2017/model3d" xmlns:o="urn:schemas-microsoft-com:office:office" xmlns:oel="http://schemas.microsoft.com/office/2019/extlst" xmlns:r="http://schemas.openxmlformats.org/officeDocument/2006/relationships" xmlns:m="http://schemas.openxmlformats.org/officeDocument/2006/math" xmlns:v="urn:schemas-microsoft-com:vml" xmlns:wp14="http://schemas.microsoft.com/office/word/2010/wordprocessingDrawing" xmlns:wp="http://schemas.openxmlformats.org/drawingml/2006/wordprocessingDrawing" xmlns:w10="urn:schemas-microsoft-com:office:word" xmlns:w="http://schemas.openxmlformats.org/wordprocessingml/2006/main" xmlns:w14="http://schemas.microsoft.com/office/word/2010/wordml" xmlns:w15="http://schemas.microsoft.com/office/word/2012/wordml" xmlns:w16cex="http://schemas.microsoft.com/office/word/2018/wordml/cex" xmlns:w16cid="http://schemas.microsoft.com/office/word/2016/wordml/cid" xmlns:w16="http://schemas.microsoft.com/office/word/2018/wordml" xmlns:w16sdtdh="http://schemas.microsoft.com/office/word/2020/wordml/sdtdatahash" xmlns:w16se="http://schemas.microsoft.com/office/word/2015/wordml/symex" xmlns:wpg="http://schemas.microsoft.com/office/word/2010/wordprocessingGroup" xmlns:wpi="http://schemas.microsoft.com/office/word/2010/wordprocessingInk" xmlns:wne="http://schemas.microsoft.com/office/word/2006/wordml" xmlns:wps="http://schemas.microsoft.com/office/word/2010/wordprocessingShape" mc:Ignorable="w14 w15 w16se w16cid w16 w16cex w16sdtdh wp14">
   <w:endnote w:type="separator" w:id="-1">
     <w:p>
       <w:pPr>
@@ -13506,7 +13464,158 @@
 </file>
 
 <file path=word/footer1.xml><?xml version="1.0" encoding="utf-8"?>
-<w:ftr xmlns:wpc="http://schemas.microsoft.com/office/word/2010/wordprocessingCanvas" xmlns:cx="http://schemas.microsoft.com/office/drawing/2014/chartex" xmlns:cx1="http://schemas.microsoft.com/office/drawing/2015/9/8/chartex" xmlns:cx2="http://schemas.microsoft.com/office/drawing/2015/10/21/chartex" xmlns:cx3="http://schemas.microsoft.com/office/drawing/2016/5/9/chartex" xmlns:cx4="http://schemas.microsoft.com/office/drawing/2016/5/10/chartex" xmlns:cx5="http://schemas.microsoft.com/office/drawing/2016/5/11/chartex" xmlns:cx6="http://schemas.microsoft.com/office/drawing/2016/5/12/chartex" xmlns:cx7="http://schemas.microsoft.com/office/drawing/2016/5/13/chartex" xmlns:cx8="http://schemas.microsoft.com/office/drawing/2016/5/14/chartex" xmlns:mc="http://schemas.openxmlformats.org/markup-compatibility/2006" xmlns:aink="http://schemas.microsoft.com/office/drawing/2016/ink" xmlns:am3d="http://schemas.microsoft.com/office/drawing/2017/model3d" xmlns:o="urn:schemas-microsoft-com:office:office" xmlns:r="http://schemas.openxmlformats.org/officeDocument/2006/relationships" xmlns:m="http://schemas.openxmlformats.org/officeDocument/2006/math" xmlns:v="urn:schemas-microsoft-com:vml" xmlns:wp14="http://schemas.microsoft.com/office/word/2010/wordprocessingDrawing" xmlns:wp="http://schemas.openxmlformats.org/drawingml/2006/wordprocessingDrawing" xmlns:w10="urn:schemas-microsoft-com:office:word" xmlns:w="http://schemas.openxmlformats.org/wordprocessingml/2006/main" xmlns:w14="http://schemas.microsoft.com/office/word/2010/wordml" xmlns:w15="http://schemas.microsoft.com/office/word/2012/wordml" xmlns:w16cex="http://schemas.microsoft.com/office/word/2018/wordml/cex" xmlns:w16cid="http://schemas.microsoft.com/office/word/2016/wordml/cid" xmlns:w16="http://schemas.microsoft.com/office/word/2018/wordml" xmlns:w16sdtdh="http://schemas.microsoft.com/office/word/2020/wordml/sdtdatahash" xmlns:w16se="http://schemas.microsoft.com/office/word/2015/wordml/symex" xmlns:wpg="http://schemas.microsoft.com/office/word/2010/wordprocessingGroup" xmlns:wpi="http://schemas.microsoft.com/office/word/2010/wordprocessingInk" xmlns:wne="http://schemas.microsoft.com/office/word/2006/wordml" xmlns:wps="http://schemas.microsoft.com/office/word/2010/wordprocessingShape" mc:Ignorable="w14 w15 w16se w16cid w16 w16cex w16sdtdh wp14">
+<w:ftr xmlns:wpc="http://schemas.microsoft.com/office/word/2010/wordprocessingCanvas" xmlns:cx="http://schemas.microsoft.com/office/drawing/2014/chartex" xmlns:cx1="http://schemas.microsoft.com/office/drawing/2015/9/8/chartex" xmlns:cx2="http://schemas.microsoft.com/office/drawing/2015/10/21/chartex" xmlns:cx3="http://schemas.microsoft.com/office/drawing/2016/5/9/chartex" xmlns:cx4="http://schemas.microsoft.com/office/drawing/2016/5/10/chartex" xmlns:cx5="http://schemas.microsoft.com/office/drawing/2016/5/11/chartex" xmlns:cx6="http://schemas.microsoft.com/office/drawing/2016/5/12/chartex" xmlns:cx7="http://schemas.microsoft.com/office/drawing/2016/5/13/chartex" xmlns:cx8="http://schemas.microsoft.com/office/drawing/2016/5/14/chartex" xmlns:mc="http://schemas.openxmlformats.org/markup-compatibility/2006" xmlns:aink="http://schemas.microsoft.com/office/drawing/2016/ink" xmlns:am3d="http://schemas.microsoft.com/office/drawing/2017/model3d" xmlns:o="urn:schemas-microsoft-com:office:office" xmlns:oel="http://schemas.microsoft.com/office/2019/extlst" xmlns:r="http://schemas.openxmlformats.org/officeDocument/2006/relationships" xmlns:m="http://schemas.openxmlformats.org/officeDocument/2006/math" xmlns:v="urn:schemas-microsoft-com:vml" xmlns:wp14="http://schemas.microsoft.com/office/word/2010/wordprocessingDrawing" xmlns:wp="http://schemas.openxmlformats.org/drawingml/2006/wordprocessingDrawing" xmlns:w10="urn:schemas-microsoft-com:office:word" xmlns:w="http://schemas.openxmlformats.org/wordprocessingml/2006/main" xmlns:w14="http://schemas.microsoft.com/office/word/2010/wordml" xmlns:w15="http://schemas.microsoft.com/office/word/2012/wordml" xmlns:w16cex="http://schemas.microsoft.com/office/word/2018/wordml/cex" xmlns:w16cid="http://schemas.microsoft.com/office/word/2016/wordml/cid" xmlns:w16="http://schemas.microsoft.com/office/word/2018/wordml" xmlns:w16sdtdh="http://schemas.microsoft.com/office/word/2020/wordml/sdtdatahash" xmlns:w16se="http://schemas.microsoft.com/office/word/2015/wordml/symex" xmlns:wpg="http://schemas.microsoft.com/office/word/2010/wordprocessingGroup" xmlns:wpi="http://schemas.microsoft.com/office/word/2010/wordprocessingInk" xmlns:wne="http://schemas.microsoft.com/office/word/2006/wordml" xmlns:wps="http://schemas.microsoft.com/office/word/2010/wordprocessingShape" mc:Ignorable="w14 w15 w16se w16cid w16 w16cex w16sdtdh wp14">
+  <w:p>
+    <w:pPr>
+      <w:pBdr>
+        <w:top w:val="single" w:sz="4" w:space="1" w:color="auto"/>
+      </w:pBdr>
+      <w:jc w:val="right"/>
+      <w:rPr>
+        <w:b/>
+        <w:bCs/>
+      </w:rPr>
+    </w:pPr>
+    <w:r>
+      <w:rPr>
+        <w:b/>
+        <w:bCs/>
+      </w:rPr>
+      <w:t>www.</w:t>
+    </w:r>
+    <w:r>
+      <w:rPr>
+        <w:b/>
+        <w:bCs/>
+      </w:rPr>
+      <w:t>vedavms</w:t>
+    </w:r>
+    <w:r>
+      <w:rPr>
+        <w:b/>
+        <w:bCs/>
+      </w:rPr>
+      <w:t>.in</w:t>
+    </w:r>
+    <w:r>
+      <w:rPr>
+        <w:b/>
+        <w:bCs/>
+      </w:rPr>
+      <w:t xml:space="preserve">  </w:t>
+    </w:r>
+    <w:r>
+      <w:rPr>
+        <w:b/>
+        <w:bCs/>
+      </w:rPr>
+      <w:tab/>
+    </w:r>
+    <w:r>
+      <w:rPr>
+        <w:b/>
+        <w:bCs/>
+      </w:rPr>
+      <w:tab/>
+      <w:t xml:space="preserve"> </w:t>
+    </w:r>
+    <w:r>
+      <w:tab/>
+    </w:r>
+    <w:r>
+      <w:tab/>
+    </w:r>
+    <w:r>
+      <w:tab/>
+    </w:r>
+    <w:r>
+      <w:t xml:space="preserve">           </w:t>
+    </w:r>
+    <w:r>
+      <w:rPr>
+        <w:b/>
+        <w:bCs/>
+      </w:rPr>
+      <w:t xml:space="preserve">Page </w:t>
+    </w:r>
+    <w:r>
+      <w:rPr>
+        <w:b/>
+        <w:bCs/>
+      </w:rPr>
+      <w:fldChar w:fldCharType="begin"/>
+    </w:r>
+    <w:r>
+      <w:rPr>
+        <w:b/>
+        <w:bCs/>
+      </w:rPr>
+      <w:instrText xml:space="preserve"> PAGE </w:instrText>
+    </w:r>
+    <w:r>
+      <w:rPr>
+        <w:b/>
+        <w:bCs/>
+      </w:rPr>
+      <w:fldChar w:fldCharType="separate"/>
+    </w:r>
+    <w:r>
+      <w:rPr>
+        <w:b/>
+        <w:bCs/>
+      </w:rPr>
+      <w:t>1</w:t>
+    </w:r>
+    <w:r>
+      <w:rPr>
+        <w:b/>
+        <w:bCs/>
+      </w:rPr>
+      <w:fldChar w:fldCharType="end"/>
+    </w:r>
+    <w:r>
+      <w:rPr>
+        <w:b/>
+        <w:bCs/>
+      </w:rPr>
+      <w:t xml:space="preserve"> of </w:t>
+    </w:r>
+    <w:r>
+      <w:rPr>
+        <w:b/>
+        <w:bCs/>
+      </w:rPr>
+      <w:fldChar w:fldCharType="begin"/>
+    </w:r>
+    <w:r>
+      <w:rPr>
+        <w:b/>
+        <w:bCs/>
+      </w:rPr>
+      <w:instrText xml:space="preserve"> NUMPAGES  </w:instrText>
+    </w:r>
+    <w:r>
+      <w:rPr>
+        <w:b/>
+        <w:bCs/>
+      </w:rPr>
+      <w:fldChar w:fldCharType="separate"/>
+    </w:r>
+    <w:r>
+      <w:rPr>
+        <w:b/>
+        <w:bCs/>
+      </w:rPr>
+      <w:t>6</w:t>
+    </w:r>
+    <w:r>
+      <w:rPr>
+        <w:b/>
+        <w:bCs/>
+      </w:rPr>
+      <w:fldChar w:fldCharType="end"/>
+    </w:r>
+  </w:p>
   <w:p>
     <w:pPr>
       <w:pStyle w:val="Footer"/>
@@ -13516,12 +13625,13 @@
 </file>
 
 <file path=word/footer2.xml><?xml version="1.0" encoding="utf-8"?>
-<w:ftr xmlns:wpc="http://schemas.microsoft.com/office/word/2010/wordprocessingCanvas" xmlns:cx="http://schemas.microsoft.com/office/drawing/2014/chartex" xmlns:cx1="http://schemas.microsoft.com/office/drawing/2015/9/8/chartex" xmlns:cx2="http://schemas.microsoft.com/office/drawing/2015/10/21/chartex" xmlns:cx3="http://schemas.microsoft.com/office/drawing/2016/5/9/chartex" xmlns:cx4="http://schemas.microsoft.com/office/drawing/2016/5/10/chartex" xmlns:cx5="http://schemas.microsoft.com/office/drawing/2016/5/11/chartex" xmlns:cx6="http://schemas.microsoft.com/office/drawing/2016/5/12/chartex" xmlns:cx7="http://schemas.microsoft.com/office/drawing/2016/5/13/chartex" xmlns:cx8="http://schemas.microsoft.com/office/drawing/2016/5/14/chartex" xmlns:mc="http://schemas.openxmlformats.org/markup-compatibility/2006" xmlns:aink="http://schemas.microsoft.com/office/drawing/2016/ink" xmlns:am3d="http://schemas.microsoft.com/office/drawing/2017/model3d" xmlns:o="urn:schemas-microsoft-com:office:office" xmlns:r="http://schemas.openxmlformats.org/officeDocument/2006/relationships" xmlns:m="http://schemas.openxmlformats.org/officeDocument/2006/math" xmlns:v="urn:schemas-microsoft-com:vml" xmlns:wp14="http://schemas.microsoft.com/office/word/2010/wordprocessingDrawing" xmlns:wp="http://schemas.openxmlformats.org/drawingml/2006/wordprocessingDrawing" xmlns:w10="urn:schemas-microsoft-com:office:word" xmlns:w="http://schemas.openxmlformats.org/wordprocessingml/2006/main" xmlns:w14="http://schemas.microsoft.com/office/word/2010/wordml" xmlns:w15="http://schemas.microsoft.com/office/word/2012/wordml" xmlns:w16cex="http://schemas.microsoft.com/office/word/2018/wordml/cex" xmlns:w16cid="http://schemas.microsoft.com/office/word/2016/wordml/cid" xmlns:w16="http://schemas.microsoft.com/office/word/2018/wordml" xmlns:w16sdtdh="http://schemas.microsoft.com/office/word/2020/wordml/sdtdatahash" xmlns:w16se="http://schemas.microsoft.com/office/word/2015/wordml/symex" xmlns:wpg="http://schemas.microsoft.com/office/word/2010/wordprocessingGroup" xmlns:wpi="http://schemas.microsoft.com/office/word/2010/wordprocessingInk" xmlns:wne="http://schemas.microsoft.com/office/word/2006/wordml" xmlns:wps="http://schemas.microsoft.com/office/word/2010/wordprocessingShape" mc:Ignorable="w14 w15 w16se w16cid w16 w16cex w16sdtdh wp14">
+<w:ftr xmlns:wpc="http://schemas.microsoft.com/office/word/2010/wordprocessingCanvas" xmlns:cx="http://schemas.microsoft.com/office/drawing/2014/chartex" xmlns:cx1="http://schemas.microsoft.com/office/drawing/2015/9/8/chartex" xmlns:cx2="http://schemas.microsoft.com/office/drawing/2015/10/21/chartex" xmlns:cx3="http://schemas.microsoft.com/office/drawing/2016/5/9/chartex" xmlns:cx4="http://schemas.microsoft.com/office/drawing/2016/5/10/chartex" xmlns:cx5="http://schemas.microsoft.com/office/drawing/2016/5/11/chartex" xmlns:cx6="http://schemas.microsoft.com/office/drawing/2016/5/12/chartex" xmlns:cx7="http://schemas.microsoft.com/office/drawing/2016/5/13/chartex" xmlns:cx8="http://schemas.microsoft.com/office/drawing/2016/5/14/chartex" xmlns:mc="http://schemas.openxmlformats.org/markup-compatibility/2006" xmlns:aink="http://schemas.microsoft.com/office/drawing/2016/ink" xmlns:am3d="http://schemas.microsoft.com/office/drawing/2017/model3d" xmlns:o="urn:schemas-microsoft-com:office:office" xmlns:oel="http://schemas.microsoft.com/office/2019/extlst" xmlns:r="http://schemas.openxmlformats.org/officeDocument/2006/relationships" xmlns:m="http://schemas.openxmlformats.org/officeDocument/2006/math" xmlns:v="urn:schemas-microsoft-com:vml" xmlns:wp14="http://schemas.microsoft.com/office/word/2010/wordprocessingDrawing" xmlns:wp="http://schemas.openxmlformats.org/drawingml/2006/wordprocessingDrawing" xmlns:w10="urn:schemas-microsoft-com:office:word" xmlns:w="http://schemas.openxmlformats.org/wordprocessingml/2006/main" xmlns:w14="http://schemas.microsoft.com/office/word/2010/wordml" xmlns:w15="http://schemas.microsoft.com/office/word/2012/wordml" xmlns:w16cex="http://schemas.microsoft.com/office/word/2018/wordml/cex" xmlns:w16cid="http://schemas.microsoft.com/office/word/2016/wordml/cid" xmlns:w16="http://schemas.microsoft.com/office/word/2018/wordml" xmlns:w16sdtdh="http://schemas.microsoft.com/office/word/2020/wordml/sdtdatahash" xmlns:w16se="http://schemas.microsoft.com/office/word/2015/wordml/symex" xmlns:wpg="http://schemas.microsoft.com/office/word/2010/wordprocessingGroup" xmlns:wpi="http://schemas.microsoft.com/office/word/2010/wordprocessingInk" xmlns:wne="http://schemas.microsoft.com/office/word/2006/wordml" xmlns:wps="http://schemas.microsoft.com/office/word/2010/wordprocessingShape" mc:Ignorable="w14 w15 w16se w16cid w16 w16cex w16sdtdh wp14">
   <w:p>
     <w:pPr>
       <w:pBdr>
         <w:top w:val="single" w:sz="4" w:space="1" w:color="auto"/>
       </w:pBdr>
+      <w:jc w:val="right"/>
       <w:rPr>
         <w:b/>
         <w:bCs/>
@@ -13574,6 +13684,13 @@
         <w:b/>
         <w:bCs/>
       </w:rPr>
+      <w:t xml:space="preserve">    </w:t>
+    </w:r>
+    <w:r>
+      <w:rPr>
+        <w:b/>
+        <w:bCs/>
+      </w:rPr>
       <w:t>v</w:t>
     </w:r>
     <w:r>
@@ -13606,6 +13723,9 @@
     </w:r>
     <w:r>
       <w:tab/>
+    </w:r>
+    <w:r>
+      <w:t xml:space="preserve">           </w:t>
     </w:r>
     <w:r>
       <w:rPr>
@@ -13710,18 +13830,8 @@
 </w:ftr>
 </file>
 
-<file path=word/footer3.xml><?xml version="1.0" encoding="utf-8"?>
-<w:ftr xmlns:wpc="http://schemas.microsoft.com/office/word/2010/wordprocessingCanvas" xmlns:cx="http://schemas.microsoft.com/office/drawing/2014/chartex" xmlns:cx1="http://schemas.microsoft.com/office/drawing/2015/9/8/chartex" xmlns:cx2="http://schemas.microsoft.com/office/drawing/2015/10/21/chartex" xmlns:cx3="http://schemas.microsoft.com/office/drawing/2016/5/9/chartex" xmlns:cx4="http://schemas.microsoft.com/office/drawing/2016/5/10/chartex" xmlns:cx5="http://schemas.microsoft.com/office/drawing/2016/5/11/chartex" xmlns:cx6="http://schemas.microsoft.com/office/drawing/2016/5/12/chartex" xmlns:cx7="http://schemas.microsoft.com/office/drawing/2016/5/13/chartex" xmlns:cx8="http://schemas.microsoft.com/office/drawing/2016/5/14/chartex" xmlns:mc="http://schemas.openxmlformats.org/markup-compatibility/2006" xmlns:aink="http://schemas.microsoft.com/office/drawing/2016/ink" xmlns:am3d="http://schemas.microsoft.com/office/drawing/2017/model3d" xmlns:o="urn:schemas-microsoft-com:office:office" xmlns:r="http://schemas.openxmlformats.org/officeDocument/2006/relationships" xmlns:m="http://schemas.openxmlformats.org/officeDocument/2006/math" xmlns:v="urn:schemas-microsoft-com:vml" xmlns:wp14="http://schemas.microsoft.com/office/word/2010/wordprocessingDrawing" xmlns:wp="http://schemas.openxmlformats.org/drawingml/2006/wordprocessingDrawing" xmlns:w10="urn:schemas-microsoft-com:office:word" xmlns:w="http://schemas.openxmlformats.org/wordprocessingml/2006/main" xmlns:w14="http://schemas.microsoft.com/office/word/2010/wordml" xmlns:w15="http://schemas.microsoft.com/office/word/2012/wordml" xmlns:w16cex="http://schemas.microsoft.com/office/word/2018/wordml/cex" xmlns:w16cid="http://schemas.microsoft.com/office/word/2016/wordml/cid" xmlns:w16="http://schemas.microsoft.com/office/word/2018/wordml" xmlns:w16sdtdh="http://schemas.microsoft.com/office/word/2020/wordml/sdtdatahash" xmlns:w16se="http://schemas.microsoft.com/office/word/2015/wordml/symex" xmlns:wpg="http://schemas.microsoft.com/office/word/2010/wordprocessingGroup" xmlns:wpi="http://schemas.microsoft.com/office/word/2010/wordprocessingInk" xmlns:wne="http://schemas.microsoft.com/office/word/2006/wordml" xmlns:wps="http://schemas.microsoft.com/office/word/2010/wordprocessingShape" mc:Ignorable="w14 w15 w16se w16cid w16 w16cex w16sdtdh wp14">
-  <w:p>
-    <w:pPr>
-      <w:pStyle w:val="Footer"/>
-    </w:pPr>
-  </w:p>
-</w:ftr>
-</file>
-
 <file path=word/footnotes.xml><?xml version="1.0" encoding="utf-8"?>
-<w:footnotes xmlns:wpc="http://schemas.microsoft.com/office/word/2010/wordprocessingCanvas" xmlns:cx="http://schemas.microsoft.com/office/drawing/2014/chartex" xmlns:cx1="http://schemas.microsoft.com/office/drawing/2015/9/8/chartex" xmlns:cx2="http://schemas.microsoft.com/office/drawing/2015/10/21/chartex" xmlns:cx3="http://schemas.microsoft.com/office/drawing/2016/5/9/chartex" xmlns:cx4="http://schemas.microsoft.com/office/drawing/2016/5/10/chartex" xmlns:cx5="http://schemas.microsoft.com/office/drawing/2016/5/11/chartex" xmlns:cx6="http://schemas.microsoft.com/office/drawing/2016/5/12/chartex" xmlns:cx7="http://schemas.microsoft.com/office/drawing/2016/5/13/chartex" xmlns:cx8="http://schemas.microsoft.com/office/drawing/2016/5/14/chartex" xmlns:mc="http://schemas.openxmlformats.org/markup-compatibility/2006" xmlns:aink="http://schemas.microsoft.com/office/drawing/2016/ink" xmlns:am3d="http://schemas.microsoft.com/office/drawing/2017/model3d" xmlns:o="urn:schemas-microsoft-com:office:office" xmlns:r="http://schemas.openxmlformats.org/officeDocument/2006/relationships" xmlns:m="http://schemas.openxmlformats.org/officeDocument/2006/math" xmlns:v="urn:schemas-microsoft-com:vml" xmlns:wp14="http://schemas.microsoft.com/office/word/2010/wordprocessingDrawing" xmlns:wp="http://schemas.openxmlformats.org/drawingml/2006/wordprocessingDrawing" xmlns:w10="urn:schemas-microsoft-com:office:word" xmlns:w="http://schemas.openxmlformats.org/wordprocessingml/2006/main" xmlns:w14="http://schemas.microsoft.com/office/word/2010/wordml" xmlns:w15="http://schemas.microsoft.com/office/word/2012/wordml" xmlns:w16cex="http://schemas.microsoft.com/office/word/2018/wordml/cex" xmlns:w16cid="http://schemas.microsoft.com/office/word/2016/wordml/cid" xmlns:w16="http://schemas.microsoft.com/office/word/2018/wordml" xmlns:w16sdtdh="http://schemas.microsoft.com/office/word/2020/wordml/sdtdatahash" xmlns:w16se="http://schemas.microsoft.com/office/word/2015/wordml/symex" xmlns:wpg="http://schemas.microsoft.com/office/word/2010/wordprocessingGroup" xmlns:wpi="http://schemas.microsoft.com/office/word/2010/wordprocessingInk" xmlns:wne="http://schemas.microsoft.com/office/word/2006/wordml" xmlns:wps="http://schemas.microsoft.com/office/word/2010/wordprocessingShape" mc:Ignorable="w14 w15 w16se w16cid w16 w16cex w16sdtdh wp14">
+<w:footnotes xmlns:wpc="http://schemas.microsoft.com/office/word/2010/wordprocessingCanvas" xmlns:cx="http://schemas.microsoft.com/office/drawing/2014/chartex" xmlns:cx1="http://schemas.microsoft.com/office/drawing/2015/9/8/chartex" xmlns:cx2="http://schemas.microsoft.com/office/drawing/2015/10/21/chartex" xmlns:cx3="http://schemas.microsoft.com/office/drawing/2016/5/9/chartex" xmlns:cx4="http://schemas.microsoft.com/office/drawing/2016/5/10/chartex" xmlns:cx5="http://schemas.microsoft.com/office/drawing/2016/5/11/chartex" xmlns:cx6="http://schemas.microsoft.com/office/drawing/2016/5/12/chartex" xmlns:cx7="http://schemas.microsoft.com/office/drawing/2016/5/13/chartex" xmlns:cx8="http://schemas.microsoft.com/office/drawing/2016/5/14/chartex" xmlns:mc="http://schemas.openxmlformats.org/markup-compatibility/2006" xmlns:aink="http://schemas.microsoft.com/office/drawing/2016/ink" xmlns:am3d="http://schemas.microsoft.com/office/drawing/2017/model3d" xmlns:o="urn:schemas-microsoft-com:office:office" xmlns:oel="http://schemas.microsoft.com/office/2019/extlst" xmlns:r="http://schemas.openxmlformats.org/officeDocument/2006/relationships" xmlns:m="http://schemas.openxmlformats.org/officeDocument/2006/math" xmlns:v="urn:schemas-microsoft-com:vml" xmlns:wp14="http://schemas.microsoft.com/office/word/2010/wordprocessingDrawing" xmlns:wp="http://schemas.openxmlformats.org/drawingml/2006/wordprocessingDrawing" xmlns:w10="urn:schemas-microsoft-com:office:word" xmlns:w="http://schemas.openxmlformats.org/wordprocessingml/2006/main" xmlns:w14="http://schemas.microsoft.com/office/word/2010/wordml" xmlns:w15="http://schemas.microsoft.com/office/word/2012/wordml" xmlns:w16cex="http://schemas.microsoft.com/office/word/2018/wordml/cex" xmlns:w16cid="http://schemas.microsoft.com/office/word/2016/wordml/cid" xmlns:w16="http://schemas.microsoft.com/office/word/2018/wordml" xmlns:w16sdtdh="http://schemas.microsoft.com/office/word/2020/wordml/sdtdatahash" xmlns:w16se="http://schemas.microsoft.com/office/word/2015/wordml/symex" xmlns:wpg="http://schemas.microsoft.com/office/word/2010/wordprocessingGroup" xmlns:wpi="http://schemas.microsoft.com/office/word/2010/wordprocessingInk" xmlns:wne="http://schemas.microsoft.com/office/word/2006/wordml" xmlns:wps="http://schemas.microsoft.com/office/word/2010/wordprocessingShape" mc:Ignorable="w14 w15 w16se w16cid w16 w16cex w16sdtdh wp14">
   <w:footnote w:type="separator" w:id="-1">
     <w:p>
       <w:pPr>
@@ -13746,33 +13856,13 @@
 </file>
 
 <file path=word/header1.xml><?xml version="1.0" encoding="utf-8"?>
-<w:hdr xmlns:wpc="http://schemas.microsoft.com/office/word/2010/wordprocessingCanvas" xmlns:cx="http://schemas.microsoft.com/office/drawing/2014/chartex" xmlns:cx1="http://schemas.microsoft.com/office/drawing/2015/9/8/chartex" xmlns:cx2="http://schemas.microsoft.com/office/drawing/2015/10/21/chartex" xmlns:cx3="http://schemas.microsoft.com/office/drawing/2016/5/9/chartex" xmlns:cx4="http://schemas.microsoft.com/office/drawing/2016/5/10/chartex" xmlns:cx5="http://schemas.microsoft.com/office/drawing/2016/5/11/chartex" xmlns:cx6="http://schemas.microsoft.com/office/drawing/2016/5/12/chartex" xmlns:cx7="http://schemas.microsoft.com/office/drawing/2016/5/13/chartex" xmlns:cx8="http://schemas.microsoft.com/office/drawing/2016/5/14/chartex" xmlns:mc="http://schemas.openxmlformats.org/markup-compatibility/2006" xmlns:aink="http://schemas.microsoft.com/office/drawing/2016/ink" xmlns:am3d="http://schemas.microsoft.com/office/drawing/2017/model3d" xmlns:o="urn:schemas-microsoft-com:office:office" xmlns:r="http://schemas.openxmlformats.org/officeDocument/2006/relationships" xmlns:m="http://schemas.openxmlformats.org/officeDocument/2006/math" xmlns:v="urn:schemas-microsoft-com:vml" xmlns:wp14="http://schemas.microsoft.com/office/word/2010/wordprocessingDrawing" xmlns:wp="http://schemas.openxmlformats.org/drawingml/2006/wordprocessingDrawing" xmlns:w10="urn:schemas-microsoft-com:office:word" xmlns:w="http://schemas.openxmlformats.org/wordprocessingml/2006/main" xmlns:w14="http://schemas.microsoft.com/office/word/2010/wordml" xmlns:w15="http://schemas.microsoft.com/office/word/2012/wordml" xmlns:w16cex="http://schemas.microsoft.com/office/word/2018/wordml/cex" xmlns:w16cid="http://schemas.microsoft.com/office/word/2016/wordml/cid" xmlns:w16="http://schemas.microsoft.com/office/word/2018/wordml" xmlns:w16sdtdh="http://schemas.microsoft.com/office/word/2020/wordml/sdtdatahash" xmlns:w16se="http://schemas.microsoft.com/office/word/2015/wordml/symex" xmlns:wpg="http://schemas.microsoft.com/office/word/2010/wordprocessingGroup" xmlns:wpi="http://schemas.microsoft.com/office/word/2010/wordprocessingInk" xmlns:wne="http://schemas.microsoft.com/office/word/2006/wordml" xmlns:wps="http://schemas.microsoft.com/office/word/2010/wordprocessingShape" mc:Ignorable="w14 w15 w16se w16cid w16 w16cex w16sdtdh wp14">
-  <w:p>
-    <w:pPr>
-      <w:pStyle w:val="Header"/>
-    </w:pPr>
-  </w:p>
-</w:hdr>
-</file>
-
-<file path=word/header2.xml><?xml version="1.0" encoding="utf-8"?>
-<w:hdr xmlns:wpc="http://schemas.microsoft.com/office/word/2010/wordprocessingCanvas" xmlns:cx="http://schemas.microsoft.com/office/drawing/2014/chartex" xmlns:cx1="http://schemas.microsoft.com/office/drawing/2015/9/8/chartex" xmlns:cx2="http://schemas.microsoft.com/office/drawing/2015/10/21/chartex" xmlns:cx3="http://schemas.microsoft.com/office/drawing/2016/5/9/chartex" xmlns:cx4="http://schemas.microsoft.com/office/drawing/2016/5/10/chartex" xmlns:cx5="http://schemas.microsoft.com/office/drawing/2016/5/11/chartex" xmlns:cx6="http://schemas.microsoft.com/office/drawing/2016/5/12/chartex" xmlns:cx7="http://schemas.microsoft.com/office/drawing/2016/5/13/chartex" xmlns:cx8="http://schemas.microsoft.com/office/drawing/2016/5/14/chartex" xmlns:mc="http://schemas.openxmlformats.org/markup-compatibility/2006" xmlns:aink="http://schemas.microsoft.com/office/drawing/2016/ink" xmlns:am3d="http://schemas.microsoft.com/office/drawing/2017/model3d" xmlns:o="urn:schemas-microsoft-com:office:office" xmlns:r="http://schemas.openxmlformats.org/officeDocument/2006/relationships" xmlns:m="http://schemas.openxmlformats.org/officeDocument/2006/math" xmlns:v="urn:schemas-microsoft-com:vml" xmlns:wp14="http://schemas.microsoft.com/office/word/2010/wordprocessingDrawing" xmlns:wp="http://schemas.openxmlformats.org/drawingml/2006/wordprocessingDrawing" xmlns:w10="urn:schemas-microsoft-com:office:word" xmlns:w="http://schemas.openxmlformats.org/wordprocessingml/2006/main" xmlns:w14="http://schemas.microsoft.com/office/word/2010/wordml" xmlns:w15="http://schemas.microsoft.com/office/word/2012/wordml" xmlns:w16cex="http://schemas.microsoft.com/office/word/2018/wordml/cex" xmlns:w16cid="http://schemas.microsoft.com/office/word/2016/wordml/cid" xmlns:w16="http://schemas.microsoft.com/office/word/2018/wordml" xmlns:w16sdtdh="http://schemas.microsoft.com/office/word/2020/wordml/sdtdatahash" xmlns:w16se="http://schemas.microsoft.com/office/word/2015/wordml/symex" xmlns:wpg="http://schemas.microsoft.com/office/word/2010/wordprocessingGroup" xmlns:wpi="http://schemas.microsoft.com/office/word/2010/wordprocessingInk" xmlns:wne="http://schemas.microsoft.com/office/word/2006/wordml" xmlns:wps="http://schemas.microsoft.com/office/word/2010/wordprocessingShape" mc:Ignorable="w14 w15 w16se w16cid w16 w16cex w16sdtdh wp14">
+<w:hdr xmlns:wpc="http://schemas.microsoft.com/office/word/2010/wordprocessingCanvas" xmlns:cx="http://schemas.microsoft.com/office/drawing/2014/chartex" xmlns:cx1="http://schemas.microsoft.com/office/drawing/2015/9/8/chartex" xmlns:cx2="http://schemas.microsoft.com/office/drawing/2015/10/21/chartex" xmlns:cx3="http://schemas.microsoft.com/office/drawing/2016/5/9/chartex" xmlns:cx4="http://schemas.microsoft.com/office/drawing/2016/5/10/chartex" xmlns:cx5="http://schemas.microsoft.com/office/drawing/2016/5/11/chartex" xmlns:cx6="http://schemas.microsoft.com/office/drawing/2016/5/12/chartex" xmlns:cx7="http://schemas.microsoft.com/office/drawing/2016/5/13/chartex" xmlns:cx8="http://schemas.microsoft.com/office/drawing/2016/5/14/chartex" xmlns:mc="http://schemas.openxmlformats.org/markup-compatibility/2006" xmlns:aink="http://schemas.microsoft.com/office/drawing/2016/ink" xmlns:am3d="http://schemas.microsoft.com/office/drawing/2017/model3d" xmlns:o="urn:schemas-microsoft-com:office:office" xmlns:oel="http://schemas.microsoft.com/office/2019/extlst" xmlns:r="http://schemas.openxmlformats.org/officeDocument/2006/relationships" xmlns:m="http://schemas.openxmlformats.org/officeDocument/2006/math" xmlns:v="urn:schemas-microsoft-com:vml" xmlns:wp14="http://schemas.microsoft.com/office/word/2010/wordprocessingDrawing" xmlns:wp="http://schemas.openxmlformats.org/drawingml/2006/wordprocessingDrawing" xmlns:w10="urn:schemas-microsoft-com:office:word" xmlns:w="http://schemas.openxmlformats.org/wordprocessingml/2006/main" xmlns:w14="http://schemas.microsoft.com/office/word/2010/wordml" xmlns:w15="http://schemas.microsoft.com/office/word/2012/wordml" xmlns:w16cex="http://schemas.microsoft.com/office/word/2018/wordml/cex" xmlns:w16cid="http://schemas.microsoft.com/office/word/2016/wordml/cid" xmlns:w16="http://schemas.microsoft.com/office/word/2018/wordml" xmlns:w16sdtdh="http://schemas.microsoft.com/office/word/2020/wordml/sdtdatahash" xmlns:w16se="http://schemas.microsoft.com/office/word/2015/wordml/symex" xmlns:wpg="http://schemas.microsoft.com/office/word/2010/wordprocessingGroup" xmlns:wpi="http://schemas.microsoft.com/office/word/2010/wordprocessingInk" xmlns:wne="http://schemas.microsoft.com/office/word/2006/wordml" xmlns:wps="http://schemas.microsoft.com/office/word/2010/wordprocessingShape" mc:Ignorable="w14 w15 w16se w16cid w16 w16cex w16sdtdh wp14">
   <w:p>
     <w:pPr>
       <w:pStyle w:val="Header"/>
       <w:pBdr>
         <w:bottom w:val="single" w:sz="4" w:space="1" w:color="auto"/>
       </w:pBdr>
-    </w:pPr>
-  </w:p>
-</w:hdr>
-</file>
-
-<file path=word/header3.xml><?xml version="1.0" encoding="utf-8"?>
-<w:hdr xmlns:wpc="http://schemas.microsoft.com/office/word/2010/wordprocessingCanvas" xmlns:cx="http://schemas.microsoft.com/office/drawing/2014/chartex" xmlns:cx1="http://schemas.microsoft.com/office/drawing/2015/9/8/chartex" xmlns:cx2="http://schemas.microsoft.com/office/drawing/2015/10/21/chartex" xmlns:cx3="http://schemas.microsoft.com/office/drawing/2016/5/9/chartex" xmlns:cx4="http://schemas.microsoft.com/office/drawing/2016/5/10/chartex" xmlns:cx5="http://schemas.microsoft.com/office/drawing/2016/5/11/chartex" xmlns:cx6="http://schemas.microsoft.com/office/drawing/2016/5/12/chartex" xmlns:cx7="http://schemas.microsoft.com/office/drawing/2016/5/13/chartex" xmlns:cx8="http://schemas.microsoft.com/office/drawing/2016/5/14/chartex" xmlns:mc="http://schemas.openxmlformats.org/markup-compatibility/2006" xmlns:aink="http://schemas.microsoft.com/office/drawing/2016/ink" xmlns:am3d="http://schemas.microsoft.com/office/drawing/2017/model3d" xmlns:o="urn:schemas-microsoft-com:office:office" xmlns:r="http://schemas.openxmlformats.org/officeDocument/2006/relationships" xmlns:m="http://schemas.openxmlformats.org/officeDocument/2006/math" xmlns:v="urn:schemas-microsoft-com:vml" xmlns:wp14="http://schemas.microsoft.com/office/word/2010/wordprocessingDrawing" xmlns:wp="http://schemas.openxmlformats.org/drawingml/2006/wordprocessingDrawing" xmlns:w10="urn:schemas-microsoft-com:office:word" xmlns:w="http://schemas.openxmlformats.org/wordprocessingml/2006/main" xmlns:w14="http://schemas.microsoft.com/office/word/2010/wordml" xmlns:w15="http://schemas.microsoft.com/office/word/2012/wordml" xmlns:w16cex="http://schemas.microsoft.com/office/word/2018/wordml/cex" xmlns:w16cid="http://schemas.microsoft.com/office/word/2016/wordml/cid" xmlns:w16="http://schemas.microsoft.com/office/word/2018/wordml" xmlns:w16sdtdh="http://schemas.microsoft.com/office/word/2020/wordml/sdtdatahash" xmlns:w16se="http://schemas.microsoft.com/office/word/2015/wordml/symex" xmlns:wpg="http://schemas.microsoft.com/office/word/2010/wordprocessingGroup" xmlns:wpi="http://schemas.microsoft.com/office/word/2010/wordprocessingInk" xmlns:wne="http://schemas.microsoft.com/office/word/2006/wordml" xmlns:wps="http://schemas.microsoft.com/office/word/2010/wordprocessingShape" mc:Ignorable="w14 w15 w16se w16cid w16 w16cex w16sdtdh wp14">
-  <w:p>
-    <w:pPr>
-      <w:pStyle w:val="Header"/>
     </w:pPr>
   </w:p>
 </w:hdr>
@@ -14280,6 +14370,29 @@
       <w:lang w:bidi="ar-SA"/>
     </w:rPr>
   </w:style>
+  <w:style w:type="character" w:styleId="Hyperlink">
+    <w:name w:val="Hyperlink"/>
+    <w:basedOn w:val="DefaultParagraphFont"/>
+    <w:uiPriority w:val="99"/>
+    <w:unhideWhenUsed/>
+    <w:rsid w:val="005039EC"/>
+    <w:rPr>
+      <w:color w:val="0563C1" w:themeColor="hyperlink"/>
+      <w:u w:val="single"/>
+    </w:rPr>
+  </w:style>
+  <w:style w:type="character" w:styleId="UnresolvedMention">
+    <w:name w:val="Unresolved Mention"/>
+    <w:basedOn w:val="DefaultParagraphFont"/>
+    <w:uiPriority w:val="99"/>
+    <w:semiHidden/>
+    <w:unhideWhenUsed/>
+    <w:rsid w:val="005039EC"/>
+    <w:rPr>
+      <w:color w:val="605E5C"/>
+      <w:shd w:val="clear" w:color="auto" w:fill="E1DFDD"/>
+    </w:rPr>
+  </w:style>
 </w:styles>
 </file>
 

</xml_diff>